<commit_message>
chore: add title of contains 250720241455
</commit_message>
<xml_diff>
--- a/Data pour les non techniques/Data pour les non techniques.docx
+++ b/Data pour les non techniques/Data pour les non techniques.docx
@@ -1,7 +1,15 @@
 
 <file path=word/document.xml><?xml version="1.0" encoding="utf-8"?>
-<w:document xmlns:wpc="http://schemas.microsoft.com/office/word/2010/wordprocessingCanvas" xmlns:cx="http://schemas.microsoft.com/office/drawing/2014/chartex" xmlns:cx1="http://schemas.microsoft.com/office/drawing/2015/9/8/chartex" xmlns:cx2="http://schemas.microsoft.com/office/drawing/2015/10/21/chartex" xmlns:cx3="http://schemas.microsoft.com/office/drawing/2016/5/9/chartex" xmlns:cx4="http://schemas.microsoft.com/office/drawing/2016/5/10/chartex" xmlns:cx5="http://schemas.microsoft.com/office/drawing/2016/5/11/chartex" xmlns:cx6="http://schemas.microsoft.com/office/drawing/2016/5/12/chartex" xmlns:cx7="http://schemas.microsoft.com/office/drawing/2016/5/13/chartex" xmlns:cx8="http://schemas.microsoft.com/office/drawing/2016/5/14/chartex" xmlns:mc="http://schemas.openxmlformats.org/markup-compatibility/2006" xmlns:aink="http://schemas.microsoft.com/office/drawing/2016/ink" xmlns:am3d="http://schemas.microsoft.com/office/drawing/2017/model3d" xmlns:o="urn:schemas-microsoft-com:office:office" xmlns:oel="http://schemas.microsoft.com/office/2019/extlst" xmlns:r="http://schemas.openxmlformats.org/officeDocument/2006/relationships" xmlns:m="http://schemas.openxmlformats.org/officeDocument/2006/math" xmlns:v="urn:schemas-microsoft-com:vml" xmlns:wp14="http://schemas.microsoft.com/office/word/2010/wordprocessingDrawing" xmlns:wp="http://schemas.openxmlformats.org/drawingml/2006/wordprocessingDrawing" xmlns:w10="urn:schemas-microsoft-com:office:word" xmlns:w="http://schemas.openxmlformats.org/wordprocessingml/2006/main" xmlns:w14="http://schemas.microsoft.com/office/word/2010/wordml" xmlns:w15="http://schemas.microsoft.com/office/word/2012/wordml" xmlns:w16cex="http://schemas.microsoft.com/office/word/2018/wordml/cex" xmlns:w16cid="http://schemas.microsoft.com/office/word/2016/wordml/cid" xmlns:w16="http://schemas.microsoft.com/office/word/2018/wordml" xmlns:w16du="http://schemas.microsoft.com/office/word/2023/wordml/word16du" xmlns:w16sdtdh="http://schemas.microsoft.com/office/word/2020/wordml/sdtdatahash" xmlns:w16se="http://schemas.microsoft.com/office/word/2015/wordml/symex" xmlns:wpg="http://schemas.microsoft.com/office/word/2010/wordprocessingGroup" xmlns:wpi="http://schemas.microsoft.com/office/word/2010/wordprocessingInk" xmlns:wne="http://schemas.microsoft.com/office/word/2006/wordml" xmlns:wps="http://schemas.microsoft.com/office/word/2010/wordprocessingShape" mc:Ignorable="w14 w15 w16se w16cid w16 w16cex w16sdtdh wp14">
+<w:document xmlns:wpc="http://schemas.microsoft.com/office/word/2010/wordprocessingCanvas" xmlns:cx="http://schemas.microsoft.com/office/drawing/2014/chartex" xmlns:cx1="http://schemas.microsoft.com/office/drawing/2015/9/8/chartex" xmlns:cx2="http://schemas.microsoft.com/office/drawing/2015/10/21/chartex" xmlns:cx3="http://schemas.microsoft.com/office/drawing/2016/5/9/chartex" xmlns:cx4="http://schemas.microsoft.com/office/drawing/2016/5/10/chartex" xmlns:cx5="http://schemas.microsoft.com/office/drawing/2016/5/11/chartex" xmlns:cx6="http://schemas.microsoft.com/office/drawing/2016/5/12/chartex" xmlns:cx7="http://schemas.microsoft.com/office/drawing/2016/5/13/chartex" xmlns:cx8="http://schemas.microsoft.com/office/drawing/2016/5/14/chartex" xmlns:mc="http://schemas.openxmlformats.org/markup-compatibility/2006" xmlns:aink="http://schemas.microsoft.com/office/drawing/2016/ink" xmlns:am3d="http://schemas.microsoft.com/office/drawing/2017/model3d" xmlns:o="urn:schemas-microsoft-com:office:office" xmlns:oel="http://schemas.microsoft.com/office/2019/extlst" xmlns:r="http://schemas.openxmlformats.org/officeDocument/2006/relationships" xmlns:m="http://schemas.openxmlformats.org/officeDocument/2006/math" xmlns:v="urn:schemas-microsoft-com:vml" xmlns:wp14="http://schemas.microsoft.com/office/word/2010/wordprocessingDrawing" xmlns:wp="http://schemas.openxmlformats.org/drawingml/2006/wordprocessingDrawing" xmlns:w10="urn:schemas-microsoft-com:office:word" xmlns:w="http://schemas.openxmlformats.org/wordprocessingml/2006/main" xmlns:w14="http://schemas.microsoft.com/office/word/2010/wordml" xmlns:w15="http://schemas.microsoft.com/office/word/2012/wordml" xmlns:w16cex="http://schemas.microsoft.com/office/word/2018/wordml/cex" xmlns:w16cid="http://schemas.microsoft.com/office/word/2016/wordml/cid" xmlns:w16="http://schemas.microsoft.com/office/word/2018/wordml" xmlns:w16du="http://schemas.microsoft.com/office/word/2023/wordml/word16du" xmlns:w16sdtdh="http://schemas.microsoft.com/office/word/2020/wordml/sdtdatahash" xmlns:w16se="http://schemas.microsoft.com/office/word/2015/wordml/symex" xmlns:wpg="http://schemas.microsoft.com/office/word/2010/wordprocessingGroup" xmlns:wpi="http://schemas.microsoft.com/office/word/2010/wordprocessingInk" xmlns:wne="http://schemas.microsoft.com/office/word/2006/wordml" xmlns:wps="http://schemas.microsoft.com/office/word/2010/wordprocessingShape" mc:Ignorable="w14 w15 w16se w16cid w16 w16cex w16sdtdh w16du wp14">
   <w:body>
+    <w:p>
+      <w:pPr>
+        <w:pStyle w:val="Titre"/>
+      </w:pPr>
+      <w:r>
+        <w:t>Ce contenu est destiné pour les Ingénieurs Affaires</w:t>
+      </w:r>
+    </w:p>
     <w:p>
       <w:pPr>
         <w:rPr>
@@ -12,9 +20,7 @@
           <w:szCs w:val="28"/>
         </w:rPr>
       </w:pPr>
-    </w:p>
-    <w:p>
-      <w:pPr>
+      <w:r>
         <w:rPr>
           <w:rFonts w:ascii="Cambria" w:hAnsi="Cambria" w:cs="Times New Roman"/>
           <w:b/>
@@ -22,15 +28,6 @@
           <w:sz w:val="28"/>
           <w:szCs w:val="28"/>
         </w:rPr>
-      </w:pPr>
-      <w:r>
-        <w:rPr>
-          <w:rFonts w:ascii="Cambria" w:hAnsi="Cambria" w:cs="Times New Roman"/>
-          <w:b/>
-          <w:bCs/>
-          <w:sz w:val="28"/>
-          <w:szCs w:val="28"/>
-        </w:rPr>
         <w:br w:type="page"/>
       </w:r>
     </w:p>
@@ -99,7 +96,25 @@
           <w:sz w:val="24"/>
           <w:szCs w:val="24"/>
         </w:rPr>
-        <w:t xml:space="preserve"> ou Big Data, l’objectif final, c’est toujours l’aide à la décision  que ce soit amélioratif ou Prédictif </w:t>
+        <w:t xml:space="preserve"> ou Big Data, l’objectif final, c’est toujours l’aide à la </w:t>
+      </w:r>
+      <w:proofErr w:type="gramStart"/>
+      <w:r>
+        <w:rPr>
+          <w:rFonts w:ascii="Times New Roman" w:hAnsi="Times New Roman" w:cs="Times New Roman"/>
+          <w:sz w:val="24"/>
+          <w:szCs w:val="24"/>
+        </w:rPr>
+        <w:t>décision  que</w:t>
+      </w:r>
+      <w:proofErr w:type="gramEnd"/>
+      <w:r>
+        <w:rPr>
+          <w:rFonts w:ascii="Times New Roman" w:hAnsi="Times New Roman" w:cs="Times New Roman"/>
+          <w:sz w:val="24"/>
+          <w:szCs w:val="24"/>
+        </w:rPr>
+        <w:t xml:space="preserve"> ce soit amélioratif ou Prédictif </w:t>
       </w:r>
       <w:r>
         <w:rPr>
@@ -161,7 +176,25 @@
           <w:sz w:val="24"/>
           <w:szCs w:val="24"/>
         </w:rPr>
-        <w:t>en générale le périmètre de données reste dans le domaine de l’entreprise fournit ou générer par les activités de l’entreprise. (Ventes, Client, …)</w:t>
+        <w:t xml:space="preserve">en générale le périmètre de données reste dans le domaine de l’entreprise fournit </w:t>
+      </w:r>
+      <w:proofErr w:type="gramStart"/>
+      <w:r>
+        <w:rPr>
+          <w:rFonts w:ascii="Times New Roman" w:hAnsi="Times New Roman" w:cs="Times New Roman"/>
+          <w:sz w:val="24"/>
+          <w:szCs w:val="24"/>
+        </w:rPr>
+        <w:t>ou</w:t>
+      </w:r>
+      <w:proofErr w:type="gramEnd"/>
+      <w:r>
+        <w:rPr>
+          <w:rFonts w:ascii="Times New Roman" w:hAnsi="Times New Roman" w:cs="Times New Roman"/>
+          <w:sz w:val="24"/>
+          <w:szCs w:val="24"/>
+        </w:rPr>
+        <w:t xml:space="preserve"> générer par les activités de l’entreprise. (Ventes, Client, …)</w:t>
       </w:r>
     </w:p>
     <w:p>
@@ -325,7 +358,43 @@
           <w:sz w:val="24"/>
           <w:szCs w:val="24"/>
         </w:rPr>
-        <w:t xml:space="preserve"> Operational Data Storage ( Données Opérationnelles)</w:t>
+        <w:t xml:space="preserve"> </w:t>
+      </w:r>
+      <w:proofErr w:type="spellStart"/>
+      <w:r>
+        <w:rPr>
+          <w:rFonts w:ascii="Times New Roman" w:hAnsi="Times New Roman" w:cs="Times New Roman"/>
+          <w:sz w:val="24"/>
+          <w:szCs w:val="24"/>
+        </w:rPr>
+        <w:t>Operational</w:t>
+      </w:r>
+      <w:proofErr w:type="spellEnd"/>
+      <w:r>
+        <w:rPr>
+          <w:rFonts w:ascii="Times New Roman" w:hAnsi="Times New Roman" w:cs="Times New Roman"/>
+          <w:sz w:val="24"/>
+          <w:szCs w:val="24"/>
+        </w:rPr>
+        <w:t xml:space="preserve"> Data Storage </w:t>
+      </w:r>
+      <w:proofErr w:type="gramStart"/>
+      <w:r>
+        <w:rPr>
+          <w:rFonts w:ascii="Times New Roman" w:hAnsi="Times New Roman" w:cs="Times New Roman"/>
+          <w:sz w:val="24"/>
+          <w:szCs w:val="24"/>
+        </w:rPr>
+        <w:t>( Données</w:t>
+      </w:r>
+      <w:proofErr w:type="gramEnd"/>
+      <w:r>
+        <w:rPr>
+          <w:rFonts w:ascii="Times New Roman" w:hAnsi="Times New Roman" w:cs="Times New Roman"/>
+          <w:sz w:val="24"/>
+          <w:szCs w:val="24"/>
+        </w:rPr>
+        <w:t xml:space="preserve"> Opérationnelles)</w:t>
       </w:r>
       <w:r>
         <w:br w:type="page"/>
@@ -1316,7 +1385,11 @@
           </mc:Choice>
           <mc:Fallback>
             <w:pict>
-              <v:shape w14:anchorId="68B8E398" id="_x0000_s1032" type="#_x0000_t202" style="position:absolute;margin-left:230.65pt;margin-top:341.3pt;width:1in;height:22.5pt;z-index:251731968;visibility:visible;mso-wrap-style:square;mso-width-percent:0;mso-height-percent:0;mso-wrap-distance-left:9pt;mso-wrap-distance-top:0;mso-wrap-distance-right:9pt;mso-wrap-distance-bottom:0;mso-position-horizontal:absolute;mso-position-horizontal-relative:text;mso-position-vertical:absolute;mso-position-vertical-relative:text;mso-width-percent:0;mso-height-percent:0;mso-width-relative:margin;mso-height-relative:margin;v-text-anchor:top" o:gfxdata="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" fillcolor="white [3201]" stroked="f" strokeweight=".5pt">
+              <v:shapetype w14:anchorId="68B8E398" id="_x0000_t202" coordsize="21600,21600" o:spt="202" path="m,l,21600r21600,l21600,xe">
+                <v:stroke joinstyle="miter"/>
+                <v:path gradientshapeok="t" o:connecttype="rect"/>
+              </v:shapetype>
+              <v:shape id="_x0000_s1032" type="#_x0000_t202" style="position:absolute;margin-left:230.65pt;margin-top:341.3pt;width:1in;height:22.5pt;z-index:251731968;visibility:visible;mso-wrap-style:square;mso-width-percent:0;mso-height-percent:0;mso-wrap-distance-left:9pt;mso-wrap-distance-top:0;mso-wrap-distance-right:9pt;mso-wrap-distance-bottom:0;mso-position-horizontal:absolute;mso-position-horizontal-relative:text;mso-position-vertical:absolute;mso-position-vertical-relative:text;mso-width-percent:0;mso-height-percent:0;mso-width-relative:margin;mso-height-relative:margin;v-text-anchor:top" o:gfxdata="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" fillcolor="white [3201]" stroked="f" strokeweight=".5pt">
                 <v:textbox>
                   <w:txbxContent>
                     <w:p>
@@ -4778,7 +4851,16 @@
           <w:sz w:val="24"/>
           <w:szCs w:val="24"/>
         </w:rPr>
-        <w:t xml:space="preserve"> ces </w:t>
+        <w:t xml:space="preserve"> </w:t>
+      </w:r>
+      <w:proofErr w:type="gramStart"/>
+      <w:r>
+        <w:rPr>
+          <w:rFonts w:ascii="Times New Roman" w:hAnsi="Times New Roman" w:cs="Times New Roman"/>
+          <w:sz w:val="24"/>
+          <w:szCs w:val="24"/>
+        </w:rPr>
+        <w:t xml:space="preserve">ces </w:t>
       </w:r>
       <w:r>
         <w:rPr>
@@ -4796,6 +4878,7 @@
         </w:rPr>
         <w:t>s</w:t>
       </w:r>
+      <w:proofErr w:type="gramEnd"/>
       <w:r>
         <w:rPr>
           <w:rFonts w:ascii="Times New Roman" w:hAnsi="Times New Roman" w:cs="Times New Roman"/>
@@ -4812,8 +4895,20 @@
           <w:sz w:val="24"/>
           <w:szCs w:val="24"/>
         </w:rPr>
-        <w:t>Data engineer</w:t>
-      </w:r>
+        <w:t xml:space="preserve">Data </w:t>
+      </w:r>
+      <w:proofErr w:type="spellStart"/>
+      <w:r>
+        <w:rPr>
+          <w:rFonts w:ascii="Times New Roman" w:hAnsi="Times New Roman" w:cs="Times New Roman"/>
+          <w:b/>
+          <w:bCs/>
+          <w:sz w:val="24"/>
+          <w:szCs w:val="24"/>
+        </w:rPr>
+        <w:t>engineer</w:t>
+      </w:r>
+      <w:proofErr w:type="spellEnd"/>
     </w:p>
     <w:p>
       <w:pPr>
@@ -5622,15 +5717,51 @@
           <w:sz w:val="24"/>
           <w:szCs w:val="24"/>
         </w:rPr>
-        <w:t>artie 3</w:t>
-      </w:r>
-      <w:r>
-        <w:rPr>
-          <w:rFonts w:ascii="Times New Roman" w:hAnsi="Times New Roman" w:cs="Times New Roman"/>
-          <w:sz w:val="24"/>
-          <w:szCs w:val="24"/>
-        </w:rPr>
-        <w:t xml:space="preserve">)en allant des sources jusqu’à l’arrivé des données aux Datamarts ou DataWarehouse </w:t>
+        <w:t xml:space="preserve">artie </w:t>
+      </w:r>
+      <w:proofErr w:type="gramStart"/>
+      <w:r>
+        <w:rPr>
+          <w:rFonts w:ascii="Times New Roman" w:hAnsi="Times New Roman" w:cs="Times New Roman"/>
+          <w:sz w:val="24"/>
+          <w:szCs w:val="24"/>
+        </w:rPr>
+        <w:t>3</w:t>
+      </w:r>
+      <w:r>
+        <w:rPr>
+          <w:rFonts w:ascii="Times New Roman" w:hAnsi="Times New Roman" w:cs="Times New Roman"/>
+          <w:sz w:val="24"/>
+          <w:szCs w:val="24"/>
+        </w:rPr>
+        <w:t>)en</w:t>
+      </w:r>
+      <w:proofErr w:type="gramEnd"/>
+      <w:r>
+        <w:rPr>
+          <w:rFonts w:ascii="Times New Roman" w:hAnsi="Times New Roman" w:cs="Times New Roman"/>
+          <w:sz w:val="24"/>
+          <w:szCs w:val="24"/>
+        </w:rPr>
+        <w:t xml:space="preserve"> allant des sources jusqu’à l’arrivé des données aux Datamarts ou </w:t>
+      </w:r>
+      <w:proofErr w:type="spellStart"/>
+      <w:r>
+        <w:rPr>
+          <w:rFonts w:ascii="Times New Roman" w:hAnsi="Times New Roman" w:cs="Times New Roman"/>
+          <w:sz w:val="24"/>
+          <w:szCs w:val="24"/>
+        </w:rPr>
+        <w:t>DataWarehouse</w:t>
+      </w:r>
+      <w:proofErr w:type="spellEnd"/>
+      <w:r>
+        <w:rPr>
+          <w:rFonts w:ascii="Times New Roman" w:hAnsi="Times New Roman" w:cs="Times New Roman"/>
+          <w:sz w:val="24"/>
+          <w:szCs w:val="24"/>
+        </w:rPr>
+        <w:t xml:space="preserve"> </w:t>
       </w:r>
     </w:p>
     <w:p>
@@ -5809,7 +5940,61 @@
           <w:sz w:val="24"/>
           <w:szCs w:val="24"/>
         </w:rPr>
-        <w:t>Un DataEngineer ou Ingénieur de données c’est celui qui met en place le pipeline de données jusqu’à l’arrivé de données une base de données décisionnelle (DataWare House ou Datamart ou Datalake)</w:t>
+        <w:t xml:space="preserve">Un </w:t>
+      </w:r>
+      <w:proofErr w:type="spellStart"/>
+      <w:r>
+        <w:rPr>
+          <w:rFonts w:ascii="Times New Roman" w:hAnsi="Times New Roman" w:cs="Times New Roman"/>
+          <w:sz w:val="24"/>
+          <w:szCs w:val="24"/>
+        </w:rPr>
+        <w:t>DataEngineer</w:t>
+      </w:r>
+      <w:proofErr w:type="spellEnd"/>
+      <w:r>
+        <w:rPr>
+          <w:rFonts w:ascii="Times New Roman" w:hAnsi="Times New Roman" w:cs="Times New Roman"/>
+          <w:sz w:val="24"/>
+          <w:szCs w:val="24"/>
+        </w:rPr>
+        <w:t xml:space="preserve"> ou Ingénieur de données c’est celui qui met en place le pipeline de données jusqu’à l’arrivé de données une base de données décisionnelle (</w:t>
+      </w:r>
+      <w:proofErr w:type="spellStart"/>
+      <w:r>
+        <w:rPr>
+          <w:rFonts w:ascii="Times New Roman" w:hAnsi="Times New Roman" w:cs="Times New Roman"/>
+          <w:sz w:val="24"/>
+          <w:szCs w:val="24"/>
+        </w:rPr>
+        <w:t>DataWare</w:t>
+      </w:r>
+      <w:proofErr w:type="spellEnd"/>
+      <w:r>
+        <w:rPr>
+          <w:rFonts w:ascii="Times New Roman" w:hAnsi="Times New Roman" w:cs="Times New Roman"/>
+          <w:sz w:val="24"/>
+          <w:szCs w:val="24"/>
+        </w:rPr>
+        <w:t xml:space="preserve"> House ou Datamart ou </w:t>
+      </w:r>
+      <w:proofErr w:type="spellStart"/>
+      <w:r>
+        <w:rPr>
+          <w:rFonts w:ascii="Times New Roman" w:hAnsi="Times New Roman" w:cs="Times New Roman"/>
+          <w:sz w:val="24"/>
+          <w:szCs w:val="24"/>
+        </w:rPr>
+        <w:t>Datalake</w:t>
+      </w:r>
+      <w:proofErr w:type="spellEnd"/>
+      <w:r>
+        <w:rPr>
+          <w:rFonts w:ascii="Times New Roman" w:hAnsi="Times New Roman" w:cs="Times New Roman"/>
+          <w:sz w:val="24"/>
+          <w:szCs w:val="24"/>
+        </w:rPr>
+        <w:t>)</w:t>
       </w:r>
       <w:r>
         <w:rPr>
@@ -5867,7 +6052,43 @@
           <w:sz w:val="24"/>
           <w:szCs w:val="24"/>
         </w:rPr>
-        <w:t>Connaissance d’un ou des langages de programmations(Python, Java, Scala) pour créer les jobs en cas ou le projet n’a pas d’outils ETL dédié comme (Talend, Datastage, Informatica etc…)</w:t>
+        <w:t xml:space="preserve">Connaissance d’un ou des langages de </w:t>
+      </w:r>
+      <w:proofErr w:type="gramStart"/>
+      <w:r>
+        <w:rPr>
+          <w:rFonts w:ascii="Times New Roman" w:hAnsi="Times New Roman" w:cs="Times New Roman"/>
+          <w:sz w:val="24"/>
+          <w:szCs w:val="24"/>
+        </w:rPr>
+        <w:t>programmations(</w:t>
+      </w:r>
+      <w:proofErr w:type="gramEnd"/>
+      <w:r>
+        <w:rPr>
+          <w:rFonts w:ascii="Times New Roman" w:hAnsi="Times New Roman" w:cs="Times New Roman"/>
+          <w:sz w:val="24"/>
+          <w:szCs w:val="24"/>
+        </w:rPr>
+        <w:t xml:space="preserve">Python, Java, Scala) pour créer les jobs en cas ou le projet n’a pas d’outils ETL dédié comme (Talend, </w:t>
+      </w:r>
+      <w:proofErr w:type="spellStart"/>
+      <w:r>
+        <w:rPr>
+          <w:rFonts w:ascii="Times New Roman" w:hAnsi="Times New Roman" w:cs="Times New Roman"/>
+          <w:sz w:val="24"/>
+          <w:szCs w:val="24"/>
+        </w:rPr>
+        <w:t>Datastage</w:t>
+      </w:r>
+      <w:proofErr w:type="spellEnd"/>
+      <w:r>
+        <w:rPr>
+          <w:rFonts w:ascii="Times New Roman" w:hAnsi="Times New Roman" w:cs="Times New Roman"/>
+          <w:sz w:val="24"/>
+          <w:szCs w:val="24"/>
+        </w:rPr>
+        <w:t>, Informatica etc…)</w:t>
       </w:r>
     </w:p>
     <w:p/>
@@ -5900,7 +6121,7 @@
 </file>
 
 <file path=word/endnotes.xml><?xml version="1.0" encoding="utf-8"?>
-<w:endnotes xmlns:wpc="http://schemas.microsoft.com/office/word/2010/wordprocessingCanvas" xmlns:cx="http://schemas.microsoft.com/office/drawing/2014/chartex" xmlns:cx1="http://schemas.microsoft.com/office/drawing/2015/9/8/chartex" xmlns:cx2="http://schemas.microsoft.com/office/drawing/2015/10/21/chartex" xmlns:cx3="http://schemas.microsoft.com/office/drawing/2016/5/9/chartex" xmlns:cx4="http://schemas.microsoft.com/office/drawing/2016/5/10/chartex" xmlns:cx5="http://schemas.microsoft.com/office/drawing/2016/5/11/chartex" xmlns:cx6="http://schemas.microsoft.com/office/drawing/2016/5/12/chartex" xmlns:cx7="http://schemas.microsoft.com/office/drawing/2016/5/13/chartex" xmlns:cx8="http://schemas.microsoft.com/office/drawing/2016/5/14/chartex" xmlns:mc="http://schemas.openxmlformats.org/markup-compatibility/2006" xmlns:aink="http://schemas.microsoft.com/office/drawing/2016/ink" xmlns:am3d="http://schemas.microsoft.com/office/drawing/2017/model3d" xmlns:o="urn:schemas-microsoft-com:office:office" xmlns:oel="http://schemas.microsoft.com/office/2019/extlst" xmlns:r="http://schemas.openxmlformats.org/officeDocument/2006/relationships" xmlns:m="http://schemas.openxmlformats.org/officeDocument/2006/math" xmlns:v="urn:schemas-microsoft-com:vml" xmlns:wp14="http://schemas.microsoft.com/office/word/2010/wordprocessingDrawing" xmlns:wp="http://schemas.openxmlformats.org/drawingml/2006/wordprocessingDrawing" xmlns:w10="urn:schemas-microsoft-com:office:word" xmlns:w="http://schemas.openxmlformats.org/wordprocessingml/2006/main" xmlns:w14="http://schemas.microsoft.com/office/word/2010/wordml" xmlns:w15="http://schemas.microsoft.com/office/word/2012/wordml" xmlns:w16cex="http://schemas.microsoft.com/office/word/2018/wordml/cex" xmlns:w16cid="http://schemas.microsoft.com/office/word/2016/wordml/cid" xmlns:w16="http://schemas.microsoft.com/office/word/2018/wordml" xmlns:w16du="http://schemas.microsoft.com/office/word/2023/wordml/word16du" xmlns:w16sdtdh="http://schemas.microsoft.com/office/word/2020/wordml/sdtdatahash" xmlns:w16se="http://schemas.microsoft.com/office/word/2015/wordml/symex" xmlns:wpg="http://schemas.microsoft.com/office/word/2010/wordprocessingGroup" xmlns:wpi="http://schemas.microsoft.com/office/word/2010/wordprocessingInk" xmlns:wne="http://schemas.microsoft.com/office/word/2006/wordml" xmlns:wps="http://schemas.microsoft.com/office/word/2010/wordprocessingShape" mc:Ignorable="w14 w15 w16se w16cid w16 w16cex w16sdtdh wp14">
+<w:endnotes xmlns:wpc="http://schemas.microsoft.com/office/word/2010/wordprocessingCanvas" xmlns:cx="http://schemas.microsoft.com/office/drawing/2014/chartex" xmlns:cx1="http://schemas.microsoft.com/office/drawing/2015/9/8/chartex" xmlns:cx2="http://schemas.microsoft.com/office/drawing/2015/10/21/chartex" xmlns:cx3="http://schemas.microsoft.com/office/drawing/2016/5/9/chartex" xmlns:cx4="http://schemas.microsoft.com/office/drawing/2016/5/10/chartex" xmlns:cx5="http://schemas.microsoft.com/office/drawing/2016/5/11/chartex" xmlns:cx6="http://schemas.microsoft.com/office/drawing/2016/5/12/chartex" xmlns:cx7="http://schemas.microsoft.com/office/drawing/2016/5/13/chartex" xmlns:cx8="http://schemas.microsoft.com/office/drawing/2016/5/14/chartex" xmlns:mc="http://schemas.openxmlformats.org/markup-compatibility/2006" xmlns:aink="http://schemas.microsoft.com/office/drawing/2016/ink" xmlns:am3d="http://schemas.microsoft.com/office/drawing/2017/model3d" xmlns:o="urn:schemas-microsoft-com:office:office" xmlns:oel="http://schemas.microsoft.com/office/2019/extlst" xmlns:r="http://schemas.openxmlformats.org/officeDocument/2006/relationships" xmlns:m="http://schemas.openxmlformats.org/officeDocument/2006/math" xmlns:v="urn:schemas-microsoft-com:vml" xmlns:wp14="http://schemas.microsoft.com/office/word/2010/wordprocessingDrawing" xmlns:wp="http://schemas.openxmlformats.org/drawingml/2006/wordprocessingDrawing" xmlns:w10="urn:schemas-microsoft-com:office:word" xmlns:w="http://schemas.openxmlformats.org/wordprocessingml/2006/main" xmlns:w14="http://schemas.microsoft.com/office/word/2010/wordml" xmlns:w15="http://schemas.microsoft.com/office/word/2012/wordml" xmlns:w16cex="http://schemas.microsoft.com/office/word/2018/wordml/cex" xmlns:w16cid="http://schemas.microsoft.com/office/word/2016/wordml/cid" xmlns:w16="http://schemas.microsoft.com/office/word/2018/wordml" xmlns:w16du="http://schemas.microsoft.com/office/word/2023/wordml/word16du" xmlns:w16sdtdh="http://schemas.microsoft.com/office/word/2020/wordml/sdtdatahash" xmlns:w16se="http://schemas.microsoft.com/office/word/2015/wordml/symex" xmlns:wpg="http://schemas.microsoft.com/office/word/2010/wordprocessingGroup" xmlns:wpi="http://schemas.microsoft.com/office/word/2010/wordprocessingInk" xmlns:wne="http://schemas.microsoft.com/office/word/2006/wordml" xmlns:wps="http://schemas.microsoft.com/office/word/2010/wordprocessingShape" mc:Ignorable="w14 w15 w16se w16cid w16 w16cex w16sdtdh w16du wp14">
   <w:endnote w:type="separator" w:id="-1">
     <w:p>
       <w:pPr>
@@ -5925,7 +6146,7 @@
 </file>
 
 <file path=word/footer1.xml><?xml version="1.0" encoding="utf-8"?>
-<w:ftr xmlns:wpc="http://schemas.microsoft.com/office/word/2010/wordprocessingCanvas" xmlns:cx="http://schemas.microsoft.com/office/drawing/2014/chartex" xmlns:cx1="http://schemas.microsoft.com/office/drawing/2015/9/8/chartex" xmlns:cx2="http://schemas.microsoft.com/office/drawing/2015/10/21/chartex" xmlns:cx3="http://schemas.microsoft.com/office/drawing/2016/5/9/chartex" xmlns:cx4="http://schemas.microsoft.com/office/drawing/2016/5/10/chartex" xmlns:cx5="http://schemas.microsoft.com/office/drawing/2016/5/11/chartex" xmlns:cx6="http://schemas.microsoft.com/office/drawing/2016/5/12/chartex" xmlns:cx7="http://schemas.microsoft.com/office/drawing/2016/5/13/chartex" xmlns:cx8="http://schemas.microsoft.com/office/drawing/2016/5/14/chartex" xmlns:mc="http://schemas.openxmlformats.org/markup-compatibility/2006" xmlns:aink="http://schemas.microsoft.com/office/drawing/2016/ink" xmlns:am3d="http://schemas.microsoft.com/office/drawing/2017/model3d" xmlns:o="urn:schemas-microsoft-com:office:office" xmlns:oel="http://schemas.microsoft.com/office/2019/extlst" xmlns:r="http://schemas.openxmlformats.org/officeDocument/2006/relationships" xmlns:m="http://schemas.openxmlformats.org/officeDocument/2006/math" xmlns:v="urn:schemas-microsoft-com:vml" xmlns:wp14="http://schemas.microsoft.com/office/word/2010/wordprocessingDrawing" xmlns:wp="http://schemas.openxmlformats.org/drawingml/2006/wordprocessingDrawing" xmlns:w10="urn:schemas-microsoft-com:office:word" xmlns:w="http://schemas.openxmlformats.org/wordprocessingml/2006/main" xmlns:w14="http://schemas.microsoft.com/office/word/2010/wordml" xmlns:w15="http://schemas.microsoft.com/office/word/2012/wordml" xmlns:w16cex="http://schemas.microsoft.com/office/word/2018/wordml/cex" xmlns:w16cid="http://schemas.microsoft.com/office/word/2016/wordml/cid" xmlns:w16="http://schemas.microsoft.com/office/word/2018/wordml" xmlns:w16du="http://schemas.microsoft.com/office/word/2023/wordml/word16du" xmlns:w16sdtdh="http://schemas.microsoft.com/office/word/2020/wordml/sdtdatahash" xmlns:w16se="http://schemas.microsoft.com/office/word/2015/wordml/symex" xmlns:wpg="http://schemas.microsoft.com/office/word/2010/wordprocessingGroup" xmlns:wpi="http://schemas.microsoft.com/office/word/2010/wordprocessingInk" xmlns:wne="http://schemas.microsoft.com/office/word/2006/wordml" xmlns:wps="http://schemas.microsoft.com/office/word/2010/wordprocessingShape" mc:Ignorable="w14 w15 w16se w16cid w16 w16cex w16sdtdh wp14">
+<w:ftr xmlns:wpc="http://schemas.microsoft.com/office/word/2010/wordprocessingCanvas" xmlns:cx="http://schemas.microsoft.com/office/drawing/2014/chartex" xmlns:cx1="http://schemas.microsoft.com/office/drawing/2015/9/8/chartex" xmlns:cx2="http://schemas.microsoft.com/office/drawing/2015/10/21/chartex" xmlns:cx3="http://schemas.microsoft.com/office/drawing/2016/5/9/chartex" xmlns:cx4="http://schemas.microsoft.com/office/drawing/2016/5/10/chartex" xmlns:cx5="http://schemas.microsoft.com/office/drawing/2016/5/11/chartex" xmlns:cx6="http://schemas.microsoft.com/office/drawing/2016/5/12/chartex" xmlns:cx7="http://schemas.microsoft.com/office/drawing/2016/5/13/chartex" xmlns:cx8="http://schemas.microsoft.com/office/drawing/2016/5/14/chartex" xmlns:mc="http://schemas.openxmlformats.org/markup-compatibility/2006" xmlns:aink="http://schemas.microsoft.com/office/drawing/2016/ink" xmlns:am3d="http://schemas.microsoft.com/office/drawing/2017/model3d" xmlns:o="urn:schemas-microsoft-com:office:office" xmlns:oel="http://schemas.microsoft.com/office/2019/extlst" xmlns:r="http://schemas.openxmlformats.org/officeDocument/2006/relationships" xmlns:m="http://schemas.openxmlformats.org/officeDocument/2006/math" xmlns:v="urn:schemas-microsoft-com:vml" xmlns:wp14="http://schemas.microsoft.com/office/word/2010/wordprocessingDrawing" xmlns:wp="http://schemas.openxmlformats.org/drawingml/2006/wordprocessingDrawing" xmlns:w10="urn:schemas-microsoft-com:office:word" xmlns:w="http://schemas.openxmlformats.org/wordprocessingml/2006/main" xmlns:w14="http://schemas.microsoft.com/office/word/2010/wordml" xmlns:w15="http://schemas.microsoft.com/office/word/2012/wordml" xmlns:w16cex="http://schemas.microsoft.com/office/word/2018/wordml/cex" xmlns:w16cid="http://schemas.microsoft.com/office/word/2016/wordml/cid" xmlns:w16="http://schemas.microsoft.com/office/word/2018/wordml" xmlns:w16du="http://schemas.microsoft.com/office/word/2023/wordml/word16du" xmlns:w16sdtdh="http://schemas.microsoft.com/office/word/2020/wordml/sdtdatahash" xmlns:w16se="http://schemas.microsoft.com/office/word/2015/wordml/symex" xmlns:wpg="http://schemas.microsoft.com/office/word/2010/wordprocessingGroup" xmlns:wpi="http://schemas.microsoft.com/office/word/2010/wordprocessingInk" xmlns:wne="http://schemas.microsoft.com/office/word/2006/wordml" xmlns:wps="http://schemas.microsoft.com/office/word/2010/wordprocessingShape" mc:Ignorable="w14 w15 w16se w16cid w16 w16cex w16sdtdh w16du wp14">
   <w:p>
     <w:pPr>
       <w:pStyle w:val="Pieddepage"/>
@@ -6056,7 +6277,7 @@
 </file>
 
 <file path=word/footer2.xml><?xml version="1.0" encoding="utf-8"?>
-<w:ftr xmlns:wpc="http://schemas.microsoft.com/office/word/2010/wordprocessingCanvas" xmlns:cx="http://schemas.microsoft.com/office/drawing/2014/chartex" xmlns:cx1="http://schemas.microsoft.com/office/drawing/2015/9/8/chartex" xmlns:cx2="http://schemas.microsoft.com/office/drawing/2015/10/21/chartex" xmlns:cx3="http://schemas.microsoft.com/office/drawing/2016/5/9/chartex" xmlns:cx4="http://schemas.microsoft.com/office/drawing/2016/5/10/chartex" xmlns:cx5="http://schemas.microsoft.com/office/drawing/2016/5/11/chartex" xmlns:cx6="http://schemas.microsoft.com/office/drawing/2016/5/12/chartex" xmlns:cx7="http://schemas.microsoft.com/office/drawing/2016/5/13/chartex" xmlns:cx8="http://schemas.microsoft.com/office/drawing/2016/5/14/chartex" xmlns:mc="http://schemas.openxmlformats.org/markup-compatibility/2006" xmlns:aink="http://schemas.microsoft.com/office/drawing/2016/ink" xmlns:am3d="http://schemas.microsoft.com/office/drawing/2017/model3d" xmlns:o="urn:schemas-microsoft-com:office:office" xmlns:oel="http://schemas.microsoft.com/office/2019/extlst" xmlns:r="http://schemas.openxmlformats.org/officeDocument/2006/relationships" xmlns:m="http://schemas.openxmlformats.org/officeDocument/2006/math" xmlns:v="urn:schemas-microsoft-com:vml" xmlns:wp14="http://schemas.microsoft.com/office/word/2010/wordprocessingDrawing" xmlns:wp="http://schemas.openxmlformats.org/drawingml/2006/wordprocessingDrawing" xmlns:w10="urn:schemas-microsoft-com:office:word" xmlns:w="http://schemas.openxmlformats.org/wordprocessingml/2006/main" xmlns:w14="http://schemas.microsoft.com/office/word/2010/wordml" xmlns:w15="http://schemas.microsoft.com/office/word/2012/wordml" xmlns:w16cex="http://schemas.microsoft.com/office/word/2018/wordml/cex" xmlns:w16cid="http://schemas.microsoft.com/office/word/2016/wordml/cid" xmlns:w16="http://schemas.microsoft.com/office/word/2018/wordml" xmlns:w16du="http://schemas.microsoft.com/office/word/2023/wordml/word16du" xmlns:w16sdtdh="http://schemas.microsoft.com/office/word/2020/wordml/sdtdatahash" xmlns:w16se="http://schemas.microsoft.com/office/word/2015/wordml/symex" xmlns:wpg="http://schemas.microsoft.com/office/word/2010/wordprocessingGroup" xmlns:wpi="http://schemas.microsoft.com/office/word/2010/wordprocessingInk" xmlns:wne="http://schemas.microsoft.com/office/word/2006/wordml" xmlns:wps="http://schemas.microsoft.com/office/word/2010/wordprocessingShape" mc:Ignorable="w14 w15 w16se w16cid w16 w16cex w16sdtdh wp14">
+<w:ftr xmlns:wpc="http://schemas.microsoft.com/office/word/2010/wordprocessingCanvas" xmlns:cx="http://schemas.microsoft.com/office/drawing/2014/chartex" xmlns:cx1="http://schemas.microsoft.com/office/drawing/2015/9/8/chartex" xmlns:cx2="http://schemas.microsoft.com/office/drawing/2015/10/21/chartex" xmlns:cx3="http://schemas.microsoft.com/office/drawing/2016/5/9/chartex" xmlns:cx4="http://schemas.microsoft.com/office/drawing/2016/5/10/chartex" xmlns:cx5="http://schemas.microsoft.com/office/drawing/2016/5/11/chartex" xmlns:cx6="http://schemas.microsoft.com/office/drawing/2016/5/12/chartex" xmlns:cx7="http://schemas.microsoft.com/office/drawing/2016/5/13/chartex" xmlns:cx8="http://schemas.microsoft.com/office/drawing/2016/5/14/chartex" xmlns:mc="http://schemas.openxmlformats.org/markup-compatibility/2006" xmlns:aink="http://schemas.microsoft.com/office/drawing/2016/ink" xmlns:am3d="http://schemas.microsoft.com/office/drawing/2017/model3d" xmlns:o="urn:schemas-microsoft-com:office:office" xmlns:oel="http://schemas.microsoft.com/office/2019/extlst" xmlns:r="http://schemas.openxmlformats.org/officeDocument/2006/relationships" xmlns:m="http://schemas.openxmlformats.org/officeDocument/2006/math" xmlns:v="urn:schemas-microsoft-com:vml" xmlns:wp14="http://schemas.microsoft.com/office/word/2010/wordprocessingDrawing" xmlns:wp="http://schemas.openxmlformats.org/drawingml/2006/wordprocessingDrawing" xmlns:w10="urn:schemas-microsoft-com:office:word" xmlns:w="http://schemas.openxmlformats.org/wordprocessingml/2006/main" xmlns:w14="http://schemas.microsoft.com/office/word/2010/wordml" xmlns:w15="http://schemas.microsoft.com/office/word/2012/wordml" xmlns:w16cex="http://schemas.microsoft.com/office/word/2018/wordml/cex" xmlns:w16cid="http://schemas.microsoft.com/office/word/2016/wordml/cid" xmlns:w16="http://schemas.microsoft.com/office/word/2018/wordml" xmlns:w16du="http://schemas.microsoft.com/office/word/2023/wordml/word16du" xmlns:w16sdtdh="http://schemas.microsoft.com/office/word/2020/wordml/sdtdatahash" xmlns:w16se="http://schemas.microsoft.com/office/word/2015/wordml/symex" xmlns:wpg="http://schemas.microsoft.com/office/word/2010/wordprocessingGroup" xmlns:wpi="http://schemas.microsoft.com/office/word/2010/wordprocessingInk" xmlns:wne="http://schemas.microsoft.com/office/word/2006/wordml" xmlns:wps="http://schemas.microsoft.com/office/word/2010/wordprocessingShape" mc:Ignorable="w14 w15 w16se w16cid w16 w16cex w16sdtdh w16du wp14">
   <w:p>
     <w:pPr>
       <w:pStyle w:val="Pieddepage"/>
@@ -6187,7 +6408,7 @@
 </file>
 
 <file path=word/footer3.xml><?xml version="1.0" encoding="utf-8"?>
-<w:ftr xmlns:wpc="http://schemas.microsoft.com/office/word/2010/wordprocessingCanvas" xmlns:cx="http://schemas.microsoft.com/office/drawing/2014/chartex" xmlns:cx1="http://schemas.microsoft.com/office/drawing/2015/9/8/chartex" xmlns:cx2="http://schemas.microsoft.com/office/drawing/2015/10/21/chartex" xmlns:cx3="http://schemas.microsoft.com/office/drawing/2016/5/9/chartex" xmlns:cx4="http://schemas.microsoft.com/office/drawing/2016/5/10/chartex" xmlns:cx5="http://schemas.microsoft.com/office/drawing/2016/5/11/chartex" xmlns:cx6="http://schemas.microsoft.com/office/drawing/2016/5/12/chartex" xmlns:cx7="http://schemas.microsoft.com/office/drawing/2016/5/13/chartex" xmlns:cx8="http://schemas.microsoft.com/office/drawing/2016/5/14/chartex" xmlns:mc="http://schemas.openxmlformats.org/markup-compatibility/2006" xmlns:aink="http://schemas.microsoft.com/office/drawing/2016/ink" xmlns:am3d="http://schemas.microsoft.com/office/drawing/2017/model3d" xmlns:o="urn:schemas-microsoft-com:office:office" xmlns:oel="http://schemas.microsoft.com/office/2019/extlst" xmlns:r="http://schemas.openxmlformats.org/officeDocument/2006/relationships" xmlns:m="http://schemas.openxmlformats.org/officeDocument/2006/math" xmlns:v="urn:schemas-microsoft-com:vml" xmlns:wp14="http://schemas.microsoft.com/office/word/2010/wordprocessingDrawing" xmlns:wp="http://schemas.openxmlformats.org/drawingml/2006/wordprocessingDrawing" xmlns:w10="urn:schemas-microsoft-com:office:word" xmlns:w="http://schemas.openxmlformats.org/wordprocessingml/2006/main" xmlns:w14="http://schemas.microsoft.com/office/word/2010/wordml" xmlns:w15="http://schemas.microsoft.com/office/word/2012/wordml" xmlns:w16cex="http://schemas.microsoft.com/office/word/2018/wordml/cex" xmlns:w16cid="http://schemas.microsoft.com/office/word/2016/wordml/cid" xmlns:w16="http://schemas.microsoft.com/office/word/2018/wordml" xmlns:w16du="http://schemas.microsoft.com/office/word/2023/wordml/word16du" xmlns:w16sdtdh="http://schemas.microsoft.com/office/word/2020/wordml/sdtdatahash" xmlns:w16se="http://schemas.microsoft.com/office/word/2015/wordml/symex" xmlns:wpg="http://schemas.microsoft.com/office/word/2010/wordprocessingGroup" xmlns:wpi="http://schemas.microsoft.com/office/word/2010/wordprocessingInk" xmlns:wne="http://schemas.microsoft.com/office/word/2006/wordml" xmlns:wps="http://schemas.microsoft.com/office/word/2010/wordprocessingShape" mc:Ignorable="w14 w15 w16se w16cid w16 w16cex w16sdtdh wp14">
+<w:ftr xmlns:wpc="http://schemas.microsoft.com/office/word/2010/wordprocessingCanvas" xmlns:cx="http://schemas.microsoft.com/office/drawing/2014/chartex" xmlns:cx1="http://schemas.microsoft.com/office/drawing/2015/9/8/chartex" xmlns:cx2="http://schemas.microsoft.com/office/drawing/2015/10/21/chartex" xmlns:cx3="http://schemas.microsoft.com/office/drawing/2016/5/9/chartex" xmlns:cx4="http://schemas.microsoft.com/office/drawing/2016/5/10/chartex" xmlns:cx5="http://schemas.microsoft.com/office/drawing/2016/5/11/chartex" xmlns:cx6="http://schemas.microsoft.com/office/drawing/2016/5/12/chartex" xmlns:cx7="http://schemas.microsoft.com/office/drawing/2016/5/13/chartex" xmlns:cx8="http://schemas.microsoft.com/office/drawing/2016/5/14/chartex" xmlns:mc="http://schemas.openxmlformats.org/markup-compatibility/2006" xmlns:aink="http://schemas.microsoft.com/office/drawing/2016/ink" xmlns:am3d="http://schemas.microsoft.com/office/drawing/2017/model3d" xmlns:o="urn:schemas-microsoft-com:office:office" xmlns:oel="http://schemas.microsoft.com/office/2019/extlst" xmlns:r="http://schemas.openxmlformats.org/officeDocument/2006/relationships" xmlns:m="http://schemas.openxmlformats.org/officeDocument/2006/math" xmlns:v="urn:schemas-microsoft-com:vml" xmlns:wp14="http://schemas.microsoft.com/office/word/2010/wordprocessingDrawing" xmlns:wp="http://schemas.openxmlformats.org/drawingml/2006/wordprocessingDrawing" xmlns:w10="urn:schemas-microsoft-com:office:word" xmlns:w="http://schemas.openxmlformats.org/wordprocessingml/2006/main" xmlns:w14="http://schemas.microsoft.com/office/word/2010/wordml" xmlns:w15="http://schemas.microsoft.com/office/word/2012/wordml" xmlns:w16cex="http://schemas.microsoft.com/office/word/2018/wordml/cex" xmlns:w16cid="http://schemas.microsoft.com/office/word/2016/wordml/cid" xmlns:w16="http://schemas.microsoft.com/office/word/2018/wordml" xmlns:w16du="http://schemas.microsoft.com/office/word/2023/wordml/word16du" xmlns:w16sdtdh="http://schemas.microsoft.com/office/word/2020/wordml/sdtdatahash" xmlns:w16se="http://schemas.microsoft.com/office/word/2015/wordml/symex" xmlns:wpg="http://schemas.microsoft.com/office/word/2010/wordprocessingGroup" xmlns:wpi="http://schemas.microsoft.com/office/word/2010/wordprocessingInk" xmlns:wne="http://schemas.microsoft.com/office/word/2006/wordml" xmlns:wps="http://schemas.microsoft.com/office/word/2010/wordprocessingShape" mc:Ignorable="w14 w15 w16se w16cid w16 w16cex w16sdtdh w16du wp14">
   <w:p>
     <w:pPr>
       <w:pStyle w:val="Pieddepage"/>
@@ -6318,7 +6539,7 @@
 </file>
 
 <file path=word/footnotes.xml><?xml version="1.0" encoding="utf-8"?>
-<w:footnotes xmlns:wpc="http://schemas.microsoft.com/office/word/2010/wordprocessingCanvas" xmlns:cx="http://schemas.microsoft.com/office/drawing/2014/chartex" xmlns:cx1="http://schemas.microsoft.com/office/drawing/2015/9/8/chartex" xmlns:cx2="http://schemas.microsoft.com/office/drawing/2015/10/21/chartex" xmlns:cx3="http://schemas.microsoft.com/office/drawing/2016/5/9/chartex" xmlns:cx4="http://schemas.microsoft.com/office/drawing/2016/5/10/chartex" xmlns:cx5="http://schemas.microsoft.com/office/drawing/2016/5/11/chartex" xmlns:cx6="http://schemas.microsoft.com/office/drawing/2016/5/12/chartex" xmlns:cx7="http://schemas.microsoft.com/office/drawing/2016/5/13/chartex" xmlns:cx8="http://schemas.microsoft.com/office/drawing/2016/5/14/chartex" xmlns:mc="http://schemas.openxmlformats.org/markup-compatibility/2006" xmlns:aink="http://schemas.microsoft.com/office/drawing/2016/ink" xmlns:am3d="http://schemas.microsoft.com/office/drawing/2017/model3d" xmlns:o="urn:schemas-microsoft-com:office:office" xmlns:oel="http://schemas.microsoft.com/office/2019/extlst" xmlns:r="http://schemas.openxmlformats.org/officeDocument/2006/relationships" xmlns:m="http://schemas.openxmlformats.org/officeDocument/2006/math" xmlns:v="urn:schemas-microsoft-com:vml" xmlns:wp14="http://schemas.microsoft.com/office/word/2010/wordprocessingDrawing" xmlns:wp="http://schemas.openxmlformats.org/drawingml/2006/wordprocessingDrawing" xmlns:w10="urn:schemas-microsoft-com:office:word" xmlns:w="http://schemas.openxmlformats.org/wordprocessingml/2006/main" xmlns:w14="http://schemas.microsoft.com/office/word/2010/wordml" xmlns:w15="http://schemas.microsoft.com/office/word/2012/wordml" xmlns:w16cex="http://schemas.microsoft.com/office/word/2018/wordml/cex" xmlns:w16cid="http://schemas.microsoft.com/office/word/2016/wordml/cid" xmlns:w16="http://schemas.microsoft.com/office/word/2018/wordml" xmlns:w16du="http://schemas.microsoft.com/office/word/2023/wordml/word16du" xmlns:w16sdtdh="http://schemas.microsoft.com/office/word/2020/wordml/sdtdatahash" xmlns:w16se="http://schemas.microsoft.com/office/word/2015/wordml/symex" xmlns:wpg="http://schemas.microsoft.com/office/word/2010/wordprocessingGroup" xmlns:wpi="http://schemas.microsoft.com/office/word/2010/wordprocessingInk" xmlns:wne="http://schemas.microsoft.com/office/word/2006/wordml" xmlns:wps="http://schemas.microsoft.com/office/word/2010/wordprocessingShape" mc:Ignorable="w14 w15 w16se w16cid w16 w16cex w16sdtdh wp14">
+<w:footnotes xmlns:wpc="http://schemas.microsoft.com/office/word/2010/wordprocessingCanvas" xmlns:cx="http://schemas.microsoft.com/office/drawing/2014/chartex" xmlns:cx1="http://schemas.microsoft.com/office/drawing/2015/9/8/chartex" xmlns:cx2="http://schemas.microsoft.com/office/drawing/2015/10/21/chartex" xmlns:cx3="http://schemas.microsoft.com/office/drawing/2016/5/9/chartex" xmlns:cx4="http://schemas.microsoft.com/office/drawing/2016/5/10/chartex" xmlns:cx5="http://schemas.microsoft.com/office/drawing/2016/5/11/chartex" xmlns:cx6="http://schemas.microsoft.com/office/drawing/2016/5/12/chartex" xmlns:cx7="http://schemas.microsoft.com/office/drawing/2016/5/13/chartex" xmlns:cx8="http://schemas.microsoft.com/office/drawing/2016/5/14/chartex" xmlns:mc="http://schemas.openxmlformats.org/markup-compatibility/2006" xmlns:aink="http://schemas.microsoft.com/office/drawing/2016/ink" xmlns:am3d="http://schemas.microsoft.com/office/drawing/2017/model3d" xmlns:o="urn:schemas-microsoft-com:office:office" xmlns:oel="http://schemas.microsoft.com/office/2019/extlst" xmlns:r="http://schemas.openxmlformats.org/officeDocument/2006/relationships" xmlns:m="http://schemas.openxmlformats.org/officeDocument/2006/math" xmlns:v="urn:schemas-microsoft-com:vml" xmlns:wp14="http://schemas.microsoft.com/office/word/2010/wordprocessingDrawing" xmlns:wp="http://schemas.openxmlformats.org/drawingml/2006/wordprocessingDrawing" xmlns:w10="urn:schemas-microsoft-com:office:word" xmlns:w="http://schemas.openxmlformats.org/wordprocessingml/2006/main" xmlns:w14="http://schemas.microsoft.com/office/word/2010/wordml" xmlns:w15="http://schemas.microsoft.com/office/word/2012/wordml" xmlns:w16cex="http://schemas.microsoft.com/office/word/2018/wordml/cex" xmlns:w16cid="http://schemas.microsoft.com/office/word/2016/wordml/cid" xmlns:w16="http://schemas.microsoft.com/office/word/2018/wordml" xmlns:w16du="http://schemas.microsoft.com/office/word/2023/wordml/word16du" xmlns:w16sdtdh="http://schemas.microsoft.com/office/word/2020/wordml/sdtdatahash" xmlns:w16se="http://schemas.microsoft.com/office/word/2015/wordml/symex" xmlns:wpg="http://schemas.microsoft.com/office/word/2010/wordprocessingGroup" xmlns:wpi="http://schemas.microsoft.com/office/word/2010/wordprocessingInk" xmlns:wne="http://schemas.microsoft.com/office/word/2006/wordml" xmlns:wps="http://schemas.microsoft.com/office/word/2010/wordprocessingShape" mc:Ignorable="w14 w15 w16se w16cid w16 w16cex w16sdtdh w16du wp14">
   <w:footnote w:type="separator" w:id="-1">
     <w:p>
       <w:pPr>
@@ -6343,7 +6564,7 @@
 </file>
 
 <file path=word/numbering.xml><?xml version="1.0" encoding="utf-8"?>
-<w:numbering xmlns:wpc="http://schemas.microsoft.com/office/word/2010/wordprocessingCanvas" xmlns:cx="http://schemas.microsoft.com/office/drawing/2014/chartex" xmlns:cx1="http://schemas.microsoft.com/office/drawing/2015/9/8/chartex" xmlns:cx2="http://schemas.microsoft.com/office/drawing/2015/10/21/chartex" xmlns:cx3="http://schemas.microsoft.com/office/drawing/2016/5/9/chartex" xmlns:cx4="http://schemas.microsoft.com/office/drawing/2016/5/10/chartex" xmlns:cx5="http://schemas.microsoft.com/office/drawing/2016/5/11/chartex" xmlns:cx6="http://schemas.microsoft.com/office/drawing/2016/5/12/chartex" xmlns:cx7="http://schemas.microsoft.com/office/drawing/2016/5/13/chartex" xmlns:cx8="http://schemas.microsoft.com/office/drawing/2016/5/14/chartex" xmlns:mc="http://schemas.openxmlformats.org/markup-compatibility/2006" xmlns:aink="http://schemas.microsoft.com/office/drawing/2016/ink" xmlns:am3d="http://schemas.microsoft.com/office/drawing/2017/model3d" xmlns:o="urn:schemas-microsoft-com:office:office" xmlns:oel="http://schemas.microsoft.com/office/2019/extlst" xmlns:r="http://schemas.openxmlformats.org/officeDocument/2006/relationships" xmlns:m="http://schemas.openxmlformats.org/officeDocument/2006/math" xmlns:v="urn:schemas-microsoft-com:vml" xmlns:wp14="http://schemas.microsoft.com/office/word/2010/wordprocessingDrawing" xmlns:wp="http://schemas.openxmlformats.org/drawingml/2006/wordprocessingDrawing" xmlns:w10="urn:schemas-microsoft-com:office:word" xmlns:w="http://schemas.openxmlformats.org/wordprocessingml/2006/main" xmlns:w14="http://schemas.microsoft.com/office/word/2010/wordml" xmlns:w15="http://schemas.microsoft.com/office/word/2012/wordml" xmlns:w16cex="http://schemas.microsoft.com/office/word/2018/wordml/cex" xmlns:w16cid="http://schemas.microsoft.com/office/word/2016/wordml/cid" xmlns:w16="http://schemas.microsoft.com/office/word/2018/wordml" xmlns:w16du="http://schemas.microsoft.com/office/word/2023/wordml/word16du" xmlns:w16sdtdh="http://schemas.microsoft.com/office/word/2020/wordml/sdtdatahash" xmlns:w16se="http://schemas.microsoft.com/office/word/2015/wordml/symex" xmlns:wpg="http://schemas.microsoft.com/office/word/2010/wordprocessingGroup" xmlns:wpi="http://schemas.microsoft.com/office/word/2010/wordprocessingInk" xmlns:wne="http://schemas.microsoft.com/office/word/2006/wordml" xmlns:wps="http://schemas.microsoft.com/office/word/2010/wordprocessingShape" mc:Ignorable="w14 w15 w16se w16cid w16 w16cex w16sdtdh wp14">
+<w:numbering xmlns:wpc="http://schemas.microsoft.com/office/word/2010/wordprocessingCanvas" xmlns:cx="http://schemas.microsoft.com/office/drawing/2014/chartex" xmlns:cx1="http://schemas.microsoft.com/office/drawing/2015/9/8/chartex" xmlns:cx2="http://schemas.microsoft.com/office/drawing/2015/10/21/chartex" xmlns:cx3="http://schemas.microsoft.com/office/drawing/2016/5/9/chartex" xmlns:cx4="http://schemas.microsoft.com/office/drawing/2016/5/10/chartex" xmlns:cx5="http://schemas.microsoft.com/office/drawing/2016/5/11/chartex" xmlns:cx6="http://schemas.microsoft.com/office/drawing/2016/5/12/chartex" xmlns:cx7="http://schemas.microsoft.com/office/drawing/2016/5/13/chartex" xmlns:cx8="http://schemas.microsoft.com/office/drawing/2016/5/14/chartex" xmlns:mc="http://schemas.openxmlformats.org/markup-compatibility/2006" xmlns:aink="http://schemas.microsoft.com/office/drawing/2016/ink" xmlns:am3d="http://schemas.microsoft.com/office/drawing/2017/model3d" xmlns:o="urn:schemas-microsoft-com:office:office" xmlns:oel="http://schemas.microsoft.com/office/2019/extlst" xmlns:r="http://schemas.openxmlformats.org/officeDocument/2006/relationships" xmlns:m="http://schemas.openxmlformats.org/officeDocument/2006/math" xmlns:v="urn:schemas-microsoft-com:vml" xmlns:wp14="http://schemas.microsoft.com/office/word/2010/wordprocessingDrawing" xmlns:wp="http://schemas.openxmlformats.org/drawingml/2006/wordprocessingDrawing" xmlns:w10="urn:schemas-microsoft-com:office:word" xmlns:w="http://schemas.openxmlformats.org/wordprocessingml/2006/main" xmlns:w14="http://schemas.microsoft.com/office/word/2010/wordml" xmlns:w15="http://schemas.microsoft.com/office/word/2012/wordml" xmlns:w16cex="http://schemas.microsoft.com/office/word/2018/wordml/cex" xmlns:w16cid="http://schemas.microsoft.com/office/word/2016/wordml/cid" xmlns:w16="http://schemas.microsoft.com/office/word/2018/wordml" xmlns:w16du="http://schemas.microsoft.com/office/word/2023/wordml/word16du" xmlns:w16sdtdh="http://schemas.microsoft.com/office/word/2020/wordml/sdtdatahash" xmlns:w16se="http://schemas.microsoft.com/office/word/2015/wordml/symex" xmlns:wpg="http://schemas.microsoft.com/office/word/2010/wordprocessingGroup" xmlns:wpi="http://schemas.microsoft.com/office/word/2010/wordprocessingInk" xmlns:wne="http://schemas.microsoft.com/office/word/2006/wordml" xmlns:wps="http://schemas.microsoft.com/office/word/2010/wordprocessingShape" mc:Ignorable="w14 w15 w16se w16cid w16 w16cex w16sdtdh w16du wp14">
   <w:abstractNum w:abstractNumId="0" w15:restartNumberingAfterBreak="0">
     <w:nsid w:val="54434E9C"/>
     <w:multiLevelType w:val="hybridMultilevel"/>
@@ -6463,7 +6684,7 @@
 </file>
 
 <file path=word/styles.xml><?xml version="1.0" encoding="utf-8"?>
-<w:styles xmlns:mc="http://schemas.openxmlformats.org/markup-compatibility/2006" xmlns:r="http://schemas.openxmlformats.org/officeDocument/2006/relationships" xmlns:w="http://schemas.openxmlformats.org/wordprocessingml/2006/main" xmlns:w14="http://schemas.microsoft.com/office/word/2010/wordml" xmlns:w15="http://schemas.microsoft.com/office/word/2012/wordml" xmlns:w16cex="http://schemas.microsoft.com/office/word/2018/wordml/cex" xmlns:w16cid="http://schemas.microsoft.com/office/word/2016/wordml/cid" xmlns:w16="http://schemas.microsoft.com/office/word/2018/wordml" xmlns:w16sdtdh="http://schemas.microsoft.com/office/word/2020/wordml/sdtdatahash" xmlns:w16se="http://schemas.microsoft.com/office/word/2015/wordml/symex" mc:Ignorable="w14 w15 w16se w16cid w16 w16cex w16sdtdh">
+<w:styles xmlns:mc="http://schemas.openxmlformats.org/markup-compatibility/2006" xmlns:r="http://schemas.openxmlformats.org/officeDocument/2006/relationships" xmlns:w="http://schemas.openxmlformats.org/wordprocessingml/2006/main" xmlns:w14="http://schemas.microsoft.com/office/word/2010/wordml" xmlns:w15="http://schemas.microsoft.com/office/word/2012/wordml" xmlns:w16cex="http://schemas.microsoft.com/office/word/2018/wordml/cex" xmlns:w16cid="http://schemas.microsoft.com/office/word/2016/wordml/cid" xmlns:w16="http://schemas.microsoft.com/office/word/2018/wordml" xmlns:w16du="http://schemas.microsoft.com/office/word/2023/wordml/word16du" xmlns:w16sdtdh="http://schemas.microsoft.com/office/word/2020/wordml/sdtdatahash" xmlns:w16se="http://schemas.microsoft.com/office/word/2015/wordml/symex" mc:Ignorable="w14 w15 w16se w16cid w16 w16cex w16sdtdh w16du">
   <w:docDefaults>
     <w:rPrDefault>
       <w:rPr>
@@ -6979,6 +7200,40 @@
       <w:szCs w:val="32"/>
     </w:rPr>
   </w:style>
+  <w:style w:type="paragraph" w:styleId="Titre">
+    <w:name w:val="Title"/>
+    <w:basedOn w:val="Normal"/>
+    <w:next w:val="Normal"/>
+    <w:link w:val="TitreCar"/>
+    <w:uiPriority w:val="10"/>
+    <w:qFormat/>
+    <w:rsid w:val="004B7AEC"/>
+    <w:pPr>
+      <w:spacing w:after="0" w:line="240" w:lineRule="auto"/>
+      <w:contextualSpacing/>
+    </w:pPr>
+    <w:rPr>
+      <w:rFonts w:asciiTheme="majorHAnsi" w:eastAsiaTheme="majorEastAsia" w:hAnsiTheme="majorHAnsi" w:cstheme="majorBidi"/>
+      <w:spacing w:val="-10"/>
+      <w:kern w:val="28"/>
+      <w:sz w:val="56"/>
+      <w:szCs w:val="56"/>
+    </w:rPr>
+  </w:style>
+  <w:style w:type="character" w:customStyle="1" w:styleId="TitreCar">
+    <w:name w:val="Titre Car"/>
+    <w:basedOn w:val="Policepardfaut"/>
+    <w:link w:val="Titre"/>
+    <w:uiPriority w:val="10"/>
+    <w:rsid w:val="004B7AEC"/>
+    <w:rPr>
+      <w:rFonts w:asciiTheme="majorHAnsi" w:eastAsiaTheme="majorEastAsia" w:hAnsiTheme="majorHAnsi" w:cstheme="majorBidi"/>
+      <w:spacing w:val="-10"/>
+      <w:kern w:val="28"/>
+      <w:sz w:val="56"/>
+      <w:szCs w:val="56"/>
+    </w:rPr>
+  </w:style>
 </w:styles>
 </file>
 

</xml_diff>

<commit_message>
chore: Data Data pour les non techniques  110820242245
</commit_message>
<xml_diff>
--- a/Data pour les non techniques/Data pour les non techniques.docx
+++ b/Data pour les non techniques/Data pour les non techniques.docx
@@ -96,25 +96,7 @@
           <w:sz w:val="24"/>
           <w:szCs w:val="24"/>
         </w:rPr>
-        <w:t xml:space="preserve"> ou Big Data, l’objectif final, c’est toujours l’aide à la </w:t>
-      </w:r>
-      <w:proofErr w:type="gramStart"/>
-      <w:r>
-        <w:rPr>
-          <w:rFonts w:ascii="Times New Roman" w:hAnsi="Times New Roman" w:cs="Times New Roman"/>
-          <w:sz w:val="24"/>
-          <w:szCs w:val="24"/>
-        </w:rPr>
-        <w:t>décision  que</w:t>
-      </w:r>
-      <w:proofErr w:type="gramEnd"/>
-      <w:r>
-        <w:rPr>
-          <w:rFonts w:ascii="Times New Roman" w:hAnsi="Times New Roman" w:cs="Times New Roman"/>
-          <w:sz w:val="24"/>
-          <w:szCs w:val="24"/>
-        </w:rPr>
-        <w:t xml:space="preserve"> ce soit amélioratif ou Prédictif </w:t>
+        <w:t xml:space="preserve"> ou Big Data, l’objectif final, c’est toujours l’aide à la décision  que ce soit amélioratif ou Prédictif </w:t>
       </w:r>
       <w:r>
         <w:rPr>
@@ -176,25 +158,7 @@
           <w:sz w:val="24"/>
           <w:szCs w:val="24"/>
         </w:rPr>
-        <w:t xml:space="preserve">en générale le périmètre de données reste dans le domaine de l’entreprise fournit </w:t>
-      </w:r>
-      <w:proofErr w:type="gramStart"/>
-      <w:r>
-        <w:rPr>
-          <w:rFonts w:ascii="Times New Roman" w:hAnsi="Times New Roman" w:cs="Times New Roman"/>
-          <w:sz w:val="24"/>
-          <w:szCs w:val="24"/>
-        </w:rPr>
-        <w:t>ou</w:t>
-      </w:r>
-      <w:proofErr w:type="gramEnd"/>
-      <w:r>
-        <w:rPr>
-          <w:rFonts w:ascii="Times New Roman" w:hAnsi="Times New Roman" w:cs="Times New Roman"/>
-          <w:sz w:val="24"/>
-          <w:szCs w:val="24"/>
-        </w:rPr>
-        <w:t xml:space="preserve"> générer par les activités de l’entreprise. (Ventes, Client, …)</w:t>
+        <w:t>en générale le périmètre de données reste dans le domaine de l’entreprise fournit ou générer par les activités de l’entreprise. (Ventes, Client, …)</w:t>
       </w:r>
     </w:p>
     <w:p>
@@ -358,43 +322,7 @@
           <w:sz w:val="24"/>
           <w:szCs w:val="24"/>
         </w:rPr>
-        <w:t xml:space="preserve"> </w:t>
-      </w:r>
-      <w:proofErr w:type="spellStart"/>
-      <w:r>
-        <w:rPr>
-          <w:rFonts w:ascii="Times New Roman" w:hAnsi="Times New Roman" w:cs="Times New Roman"/>
-          <w:sz w:val="24"/>
-          <w:szCs w:val="24"/>
-        </w:rPr>
-        <w:t>Operational</w:t>
-      </w:r>
-      <w:proofErr w:type="spellEnd"/>
-      <w:r>
-        <w:rPr>
-          <w:rFonts w:ascii="Times New Roman" w:hAnsi="Times New Roman" w:cs="Times New Roman"/>
-          <w:sz w:val="24"/>
-          <w:szCs w:val="24"/>
-        </w:rPr>
-        <w:t xml:space="preserve"> Data Storage </w:t>
-      </w:r>
-      <w:proofErr w:type="gramStart"/>
-      <w:r>
-        <w:rPr>
-          <w:rFonts w:ascii="Times New Roman" w:hAnsi="Times New Roman" w:cs="Times New Roman"/>
-          <w:sz w:val="24"/>
-          <w:szCs w:val="24"/>
-        </w:rPr>
-        <w:t>( Données</w:t>
-      </w:r>
-      <w:proofErr w:type="gramEnd"/>
-      <w:r>
-        <w:rPr>
-          <w:rFonts w:ascii="Times New Roman" w:hAnsi="Times New Roman" w:cs="Times New Roman"/>
-          <w:sz w:val="24"/>
-          <w:szCs w:val="24"/>
-        </w:rPr>
-        <w:t xml:space="preserve"> Opérationnelles)</w:t>
+        <w:t xml:space="preserve"> Operational Data Storage ( Données Opérationnelles)</w:t>
       </w:r>
       <w:r>
         <w:br w:type="page"/>
@@ -465,7 +393,23 @@
                                 <w:sz w:val="20"/>
                                 <w:szCs w:val="20"/>
                               </w:rPr>
-                              <w:t>d DI (Data integration), Datastage, Informatica, SSIS…)</w:t>
+                              <w:t>d DI (Data integration), Datastage, Informatica, SSIS</w:t>
+                            </w:r>
+                            <w:r>
+                              <w:rPr>
+                                <w:rFonts w:ascii="Times New Roman" w:hAnsi="Times New Roman" w:cs="Times New Roman"/>
+                                <w:sz w:val="20"/>
+                                <w:szCs w:val="20"/>
+                              </w:rPr>
+                              <w:t xml:space="preserve">, Spark, Stambia etc </w:t>
+                            </w:r>
+                            <w:r>
+                              <w:rPr>
+                                <w:rFonts w:ascii="Times New Roman" w:hAnsi="Times New Roman" w:cs="Times New Roman"/>
+                                <w:sz w:val="20"/>
+                                <w:szCs w:val="20"/>
+                              </w:rPr>
+                              <w:t>…)</w:t>
                             </w:r>
                           </w:p>
                           <w:p>
@@ -545,7 +489,23 @@
                           <w:sz w:val="20"/>
                           <w:szCs w:val="20"/>
                         </w:rPr>
-                        <w:t>d DI (Data integration), Datastage, Informatica, SSIS…)</w:t>
+                        <w:t>d DI (Data integration), Datastage, Informatica, SSIS</w:t>
+                      </w:r>
+                      <w:r>
+                        <w:rPr>
+                          <w:rFonts w:ascii="Times New Roman" w:hAnsi="Times New Roman" w:cs="Times New Roman"/>
+                          <w:sz w:val="20"/>
+                          <w:szCs w:val="20"/>
+                        </w:rPr>
+                        <w:t xml:space="preserve">, Spark, Stambia etc </w:t>
+                      </w:r>
+                      <w:r>
+                        <w:rPr>
+                          <w:rFonts w:ascii="Times New Roman" w:hAnsi="Times New Roman" w:cs="Times New Roman"/>
+                          <w:sz w:val="20"/>
+                          <w:szCs w:val="20"/>
+                        </w:rPr>
+                        <w:t>…)</w:t>
                       </w:r>
                     </w:p>
                     <w:p>
@@ -1454,7 +1414,7 @@
                                     </pic:cNvPicPr>
                                   </pic:nvPicPr>
                                   <pic:blipFill>
-                                    <a:blip r:embed="rId7">
+                                    <a:blip r:embed="rId8">
                                       <a:extLst>
                                         <a:ext uri="{28A0092B-C50C-407E-A947-70E740481C1C}">
                                           <a14:useLocalDpi xmlns:a14="http://schemas.microsoft.com/office/drawing/2010/main" val="0"/>
@@ -4851,16 +4811,7 @@
           <w:sz w:val="24"/>
           <w:szCs w:val="24"/>
         </w:rPr>
-        <w:t xml:space="preserve"> </w:t>
-      </w:r>
-      <w:proofErr w:type="gramStart"/>
-      <w:r>
-        <w:rPr>
-          <w:rFonts w:ascii="Times New Roman" w:hAnsi="Times New Roman" w:cs="Times New Roman"/>
-          <w:sz w:val="24"/>
-          <w:szCs w:val="24"/>
-        </w:rPr>
-        <w:t xml:space="preserve">ces </w:t>
+        <w:t xml:space="preserve"> ces </w:t>
       </w:r>
       <w:r>
         <w:rPr>
@@ -4878,7 +4829,6 @@
         </w:rPr>
         <w:t>s</w:t>
       </w:r>
-      <w:proofErr w:type="gramEnd"/>
       <w:r>
         <w:rPr>
           <w:rFonts w:ascii="Times New Roman" w:hAnsi="Times New Roman" w:cs="Times New Roman"/>
@@ -4895,20 +4845,8 @@
           <w:sz w:val="24"/>
           <w:szCs w:val="24"/>
         </w:rPr>
-        <w:t xml:space="preserve">Data </w:t>
-      </w:r>
-      <w:proofErr w:type="spellStart"/>
-      <w:r>
-        <w:rPr>
-          <w:rFonts w:ascii="Times New Roman" w:hAnsi="Times New Roman" w:cs="Times New Roman"/>
-          <w:b/>
-          <w:bCs/>
-          <w:sz w:val="24"/>
-          <w:szCs w:val="24"/>
-        </w:rPr>
-        <w:t>engineer</w:t>
-      </w:r>
-      <w:proofErr w:type="spellEnd"/>
+        <w:t>Data engineer</w:t>
+      </w:r>
     </w:p>
     <w:p>
       <w:pPr>
@@ -5717,51 +5655,15 @@
           <w:sz w:val="24"/>
           <w:szCs w:val="24"/>
         </w:rPr>
-        <w:t xml:space="preserve">artie </w:t>
-      </w:r>
-      <w:proofErr w:type="gramStart"/>
-      <w:r>
-        <w:rPr>
-          <w:rFonts w:ascii="Times New Roman" w:hAnsi="Times New Roman" w:cs="Times New Roman"/>
-          <w:sz w:val="24"/>
-          <w:szCs w:val="24"/>
-        </w:rPr>
-        <w:t>3</w:t>
-      </w:r>
-      <w:r>
-        <w:rPr>
-          <w:rFonts w:ascii="Times New Roman" w:hAnsi="Times New Roman" w:cs="Times New Roman"/>
-          <w:sz w:val="24"/>
-          <w:szCs w:val="24"/>
-        </w:rPr>
-        <w:t>)en</w:t>
-      </w:r>
-      <w:proofErr w:type="gramEnd"/>
-      <w:r>
-        <w:rPr>
-          <w:rFonts w:ascii="Times New Roman" w:hAnsi="Times New Roman" w:cs="Times New Roman"/>
-          <w:sz w:val="24"/>
-          <w:szCs w:val="24"/>
-        </w:rPr>
-        <w:t xml:space="preserve"> allant des sources jusqu’à l’arrivé des données aux Datamarts ou </w:t>
-      </w:r>
-      <w:proofErr w:type="spellStart"/>
-      <w:r>
-        <w:rPr>
-          <w:rFonts w:ascii="Times New Roman" w:hAnsi="Times New Roman" w:cs="Times New Roman"/>
-          <w:sz w:val="24"/>
-          <w:szCs w:val="24"/>
-        </w:rPr>
-        <w:t>DataWarehouse</w:t>
-      </w:r>
-      <w:proofErr w:type="spellEnd"/>
-      <w:r>
-        <w:rPr>
-          <w:rFonts w:ascii="Times New Roman" w:hAnsi="Times New Roman" w:cs="Times New Roman"/>
-          <w:sz w:val="24"/>
-          <w:szCs w:val="24"/>
-        </w:rPr>
-        <w:t xml:space="preserve"> </w:t>
+        <w:t>artie 3</w:t>
+      </w:r>
+      <w:r>
+        <w:rPr>
+          <w:rFonts w:ascii="Times New Roman" w:hAnsi="Times New Roman" w:cs="Times New Roman"/>
+          <w:sz w:val="24"/>
+          <w:szCs w:val="24"/>
+        </w:rPr>
+        <w:t xml:space="preserve">)en allant des sources jusqu’à l’arrivé des données aux Datamarts ou DataWarehouse </w:t>
       </w:r>
     </w:p>
     <w:p>
@@ -5940,61 +5842,7 @@
           <w:sz w:val="24"/>
           <w:szCs w:val="24"/>
         </w:rPr>
-        <w:t xml:space="preserve">Un </w:t>
-      </w:r>
-      <w:proofErr w:type="spellStart"/>
-      <w:r>
-        <w:rPr>
-          <w:rFonts w:ascii="Times New Roman" w:hAnsi="Times New Roman" w:cs="Times New Roman"/>
-          <w:sz w:val="24"/>
-          <w:szCs w:val="24"/>
-        </w:rPr>
-        <w:t>DataEngineer</w:t>
-      </w:r>
-      <w:proofErr w:type="spellEnd"/>
-      <w:r>
-        <w:rPr>
-          <w:rFonts w:ascii="Times New Roman" w:hAnsi="Times New Roman" w:cs="Times New Roman"/>
-          <w:sz w:val="24"/>
-          <w:szCs w:val="24"/>
-        </w:rPr>
-        <w:t xml:space="preserve"> ou Ingénieur de données c’est celui qui met en place le pipeline de données jusqu’à l’arrivé de données une base de données décisionnelle (</w:t>
-      </w:r>
-      <w:proofErr w:type="spellStart"/>
-      <w:r>
-        <w:rPr>
-          <w:rFonts w:ascii="Times New Roman" w:hAnsi="Times New Roman" w:cs="Times New Roman"/>
-          <w:sz w:val="24"/>
-          <w:szCs w:val="24"/>
-        </w:rPr>
-        <w:t>DataWare</w:t>
-      </w:r>
-      <w:proofErr w:type="spellEnd"/>
-      <w:r>
-        <w:rPr>
-          <w:rFonts w:ascii="Times New Roman" w:hAnsi="Times New Roman" w:cs="Times New Roman"/>
-          <w:sz w:val="24"/>
-          <w:szCs w:val="24"/>
-        </w:rPr>
-        <w:t xml:space="preserve"> House ou Datamart ou </w:t>
-      </w:r>
-      <w:proofErr w:type="spellStart"/>
-      <w:r>
-        <w:rPr>
-          <w:rFonts w:ascii="Times New Roman" w:hAnsi="Times New Roman" w:cs="Times New Roman"/>
-          <w:sz w:val="24"/>
-          <w:szCs w:val="24"/>
-        </w:rPr>
-        <w:t>Datalake</w:t>
-      </w:r>
-      <w:proofErr w:type="spellEnd"/>
-      <w:r>
-        <w:rPr>
-          <w:rFonts w:ascii="Times New Roman" w:hAnsi="Times New Roman" w:cs="Times New Roman"/>
-          <w:sz w:val="24"/>
-          <w:szCs w:val="24"/>
-        </w:rPr>
-        <w:t>)</w:t>
+        <w:t>Un DataEngineer ou Ingénieur de données c’est celui qui met en place le pipeline de données jusqu’à l’arrivé de données une base de données décisionnelle (DataWare House ou Datamart ou Datalake)</w:t>
       </w:r>
       <w:r>
         <w:rPr>
@@ -6052,44 +5900,17 @@
           <w:sz w:val="24"/>
           <w:szCs w:val="24"/>
         </w:rPr>
-        <w:t xml:space="preserve">Connaissance d’un ou des langages de </w:t>
-      </w:r>
-      <w:proofErr w:type="gramStart"/>
-      <w:r>
-        <w:rPr>
-          <w:rFonts w:ascii="Times New Roman" w:hAnsi="Times New Roman" w:cs="Times New Roman"/>
-          <w:sz w:val="24"/>
-          <w:szCs w:val="24"/>
-        </w:rPr>
-        <w:t>programmations(</w:t>
-      </w:r>
-      <w:proofErr w:type="gramEnd"/>
-      <w:r>
-        <w:rPr>
-          <w:rFonts w:ascii="Times New Roman" w:hAnsi="Times New Roman" w:cs="Times New Roman"/>
-          <w:sz w:val="24"/>
-          <w:szCs w:val="24"/>
-        </w:rPr>
-        <w:t xml:space="preserve">Python, Java, Scala) pour créer les jobs en cas ou le projet n’a pas d’outils ETL dédié comme (Talend, </w:t>
-      </w:r>
-      <w:proofErr w:type="spellStart"/>
-      <w:r>
-        <w:rPr>
-          <w:rFonts w:ascii="Times New Roman" w:hAnsi="Times New Roman" w:cs="Times New Roman"/>
-          <w:sz w:val="24"/>
-          <w:szCs w:val="24"/>
-        </w:rPr>
-        <w:t>Datastage</w:t>
-      </w:r>
-      <w:proofErr w:type="spellEnd"/>
-      <w:r>
-        <w:rPr>
-          <w:rFonts w:ascii="Times New Roman" w:hAnsi="Times New Roman" w:cs="Times New Roman"/>
-          <w:sz w:val="24"/>
-          <w:szCs w:val="24"/>
-        </w:rPr>
-        <w:t>, Informatica etc…)</w:t>
-      </w:r>
+        <w:t>Connaissance d’un ou des langages de programmations(Python, Java, Scala) pour créer les jobs en cas ou le projet n’a pas d’outils ETL dédié comme (Talend, Datastage, Informatica etc…)</w:t>
+      </w:r>
+    </w:p>
+    <w:p>
+      <w:pPr>
+        <w:rPr>
+          <w:rFonts w:ascii="Times New Roman" w:hAnsi="Times New Roman" w:cs="Times New Roman"/>
+          <w:sz w:val="24"/>
+          <w:szCs w:val="24"/>
+        </w:rPr>
+      </w:pPr>
     </w:p>
     <w:p/>
     <w:p/>
@@ -6108,9 +5929,9 @@
     </w:p>
     <w:p/>
     <w:sectPr>
-      <w:footerReference w:type="even" r:id="rId8"/>
-      <w:footerReference w:type="default" r:id="rId9"/>
-      <w:footerReference w:type="first" r:id="rId10"/>
+      <w:footerReference w:type="even" r:id="rId9"/>
+      <w:footerReference w:type="default" r:id="rId10"/>
+      <w:footerReference w:type="first" r:id="rId11"/>
       <w:pgSz w:w="11906" w:h="16838"/>
       <w:pgMar w:top="1417" w:right="1417" w:bottom="1417" w:left="1417" w:header="708" w:footer="708" w:gutter="0"/>
       <w:cols w:space="708"/>

</xml_diff>